<commit_message>
revised formatting, added section on 2020 stuff
</commit_message>
<xml_diff>
--- a/Welcome.docx
+++ b/Welcome.docx
@@ -74,7 +74,62 @@
         <w:pStyle w:val="Heading1"/>
       </w:pPr>
       <w:r>
-        <w:t>TH</w:t>
+        <w:t>A summer like no other</w:t>
+      </w:r>
+    </w:p>
+    <w:p>
+      <w:r>
+        <w:t>Congratulations!  You’ve escaped to the Cape.  We’re doing our best to make your stay both safe and enjoyable.  We’re doing our best to comply with the guidelines put out by the State.  You’ll find a clean house (of course!) and fresh pads on the mattresses.  Hopefully you’ve brought sheets, pillows, pillowcases, and towels (including dish towels and pot holders), so you’ll be ready to go!</w:t>
+      </w:r>
+    </w:p>
+    <w:p>
+      <w:r>
+        <w:t>On the beach, the state asks that you maintain a 12-foot distance between groups.  On our local beach (see below), this may be tight at high tide, but when the tide goes out you should have plenty of space to enjoy the beautiful sand flats.</w:t>
+      </w:r>
+    </w:p>
+    <w:p>
+      <w:r>
+        <w:t>Restaurants are starting to open up for outdoor dining, under tents or on patios</w:t>
+      </w:r>
+      <w:r>
+        <w:t xml:space="preserve">, and for takeout. </w:t>
+      </w:r>
+      <w:r>
+        <w:t xml:space="preserve">Curbside pickup or delivery is available at many groceries. </w:t>
+      </w:r>
+      <w:r>
+        <w:t xml:space="preserve">We have not attempted to update the listings below, since things may change. </w:t>
+      </w:r>
+      <w:r>
+        <w:t>When in doubt, call ahead for details.</w:t>
+      </w:r>
+    </w:p>
+    <w:p>
+      <w:r>
+        <w:t>Alas, the big venues, like the Cape Playhouse and the Melody Tent, are closed for the season.  Well, as we Red Sox fans always used to say, wait for next year.</w:t>
+      </w:r>
+    </w:p>
+    <w:p>
+      <w:r>
+        <w:t xml:space="preserve">As you may know, the social-distancing practices in Massachusetts have succeeded in bringing the Covid infection rates down far below their peak, less than many other states.  We hope you’ll practice good social distancing to help keep the curve flattened, and to help keep you (and us!) safe.  Most of you have been renting from us for years, so we trust you </w:t>
+      </w:r>
+      <w:r>
+        <w:t xml:space="preserve">to </w:t>
+      </w:r>
+      <w:r>
+        <w:t>have good judgement.</w:t>
+      </w:r>
+    </w:p>
+    <w:p/>
+    <w:p>
+      <w:pPr>
+        <w:pStyle w:val="Heading1"/>
+      </w:pPr>
+      <w:r>
+        <w:t>T</w:t>
+      </w:r>
+      <w:r>
+        <w:t>h</w:t>
       </w:r>
       <w:r>
         <w:t>e basics</w:t>
@@ -96,6 +151,7 @@
     </w:p>
     <w:p>
       <w:r>
+        <w:lastRenderedPageBreak/>
         <w:t>Telephone (land line): 508 694 5479 (calls in the US are free, please no</w:t>
       </w:r>
       <w:r>
@@ -103,13 +159,8 @@
       </w:r>
     </w:p>
     <w:p>
-      <w:proofErr w:type="spellStart"/>
-      <w:r>
-        <w:t>Wifi</w:t>
-      </w:r>
-      <w:proofErr w:type="spellEnd"/>
-      <w:r>
-        <w:t xml:space="preserve">: SSID: </w:t>
+      <w:r>
+        <w:t xml:space="preserve">Wifi: SSID: </w:t>
       </w:r>
       <w:r>
         <w:rPr>
@@ -118,16 +169,7 @@
         <w:t>42Paul</w:t>
       </w:r>
       <w:r>
-        <w:t xml:space="preserve"> </w:t>
-      </w:r>
-      <w:r>
-        <w:t>.</w:t>
-      </w:r>
-      <w:r>
-        <w:t xml:space="preserve"> </w:t>
-      </w:r>
-      <w:r>
-        <w:t xml:space="preserve">Password: </w:t>
+        <w:t xml:space="preserve"> Password: </w:t>
       </w:r>
       <w:r>
         <w:rPr>
@@ -142,10 +184,7 @@
         <w:t xml:space="preserve"> </w:t>
       </w:r>
       <w:r>
-        <w:t>.</w:t>
-      </w:r>
-      <w:r>
-        <w:t xml:space="preserve">  </w:t>
+        <w:t xml:space="preserve"> </w:t>
       </w:r>
       <w:r>
         <w:t>These are also on a label on the router.</w:t>
@@ -163,15 +202,7 @@
         <w:t>is).</w:t>
       </w:r>
       <w:r>
-        <w:t xml:space="preserve">  There is a </w:t>
-      </w:r>
-      <w:proofErr w:type="spellStart"/>
-      <w:r>
-        <w:t>bluetooth</w:t>
-      </w:r>
-      <w:proofErr w:type="spellEnd"/>
-      <w:r>
-        <w:t xml:space="preserve"> wireless speaker on the cabinet with the cable box.</w:t>
+        <w:t xml:space="preserve">  There is a bluetooth wireless speaker on the cabinet with the cable box.</w:t>
       </w:r>
     </w:p>
     <w:p>
@@ -185,29 +216,16 @@
         <w:t xml:space="preserve"> </w:t>
       </w:r>
       <w:r>
-        <w:t xml:space="preserve">Betsy </w:t>
-      </w:r>
-      <w:proofErr w:type="spellStart"/>
-      <w:r>
-        <w:t>Ciarci</w:t>
+        <w:t>Betsy Ciarci</w:t>
       </w:r>
       <w:r>
         <w:t>a</w:t>
       </w:r>
-      <w:proofErr w:type="spellEnd"/>
       <w:r>
         <w:t xml:space="preserve"> </w:t>
       </w:r>
       <w:r>
-        <w:t xml:space="preserve">at </w:t>
-      </w:r>
-      <w:proofErr w:type="spellStart"/>
-      <w:r>
-        <w:t>HomeLand</w:t>
-      </w:r>
-      <w:proofErr w:type="spellEnd"/>
-      <w:r>
-        <w:t xml:space="preserve"> Realty </w:t>
+        <w:t xml:space="preserve">at HomeLand Realty </w:t>
       </w:r>
       <w:r>
         <w:t>508-385-1331, x105</w:t>
@@ -268,7 +286,6 @@
     </w:p>
     <w:p>
       <w:r>
-        <w:lastRenderedPageBreak/>
         <w:t xml:space="preserve">You </w:t>
       </w:r>
       <w:r>
@@ -324,15 +341,7 @@
     </w:p>
     <w:p>
       <w:r>
-        <w:t xml:space="preserve">Vacuum cleaner and </w:t>
-      </w:r>
-      <w:proofErr w:type="spellStart"/>
-      <w:r>
-        <w:t>dustbuster</w:t>
-      </w:r>
-      <w:proofErr w:type="spellEnd"/>
-      <w:r>
-        <w:t xml:space="preserve"> are in the living-room closet.</w:t>
+        <w:t>Vacuum cleaner and dustbuster are in the living-room closet.</w:t>
       </w:r>
       <w:r>
         <w:t xml:space="preserve"> The upholstery is all Sunbrella, so you should be able to clean it with soap and water.</w:t>
@@ -371,9 +380,6 @@
       </w:r>
     </w:p>
     <w:p>
-      <w:pPr>
-        <w:jc w:val="left"/>
-      </w:pPr>
       <w:r>
         <w:br w:type="page"/>
       </w:r>
@@ -420,13 +426,8 @@
       </w:r>
     </w:p>
     <w:p>
-      <w:proofErr w:type="spellStart"/>
-      <w:r>
-        <w:t>Scargo</w:t>
-      </w:r>
-      <w:proofErr w:type="spellEnd"/>
-      <w:r>
-        <w:t xml:space="preserve"> Lake is a spring-fed fresh-water lake just on the other side of Route 6A.  </w:t>
+      <w:r>
+        <w:t xml:space="preserve">Scargo Lake is a spring-fed fresh-water lake just on the other side of Route 6A.  </w:t>
       </w:r>
       <w:r>
         <w:t>It has a</w:t>
@@ -466,9 +467,6 @@
       </w:r>
     </w:p>
     <w:p>
-      <w:pPr>
-        <w:jc w:val="left"/>
-      </w:pPr>
       <w:r>
         <w:br w:type="page"/>
       </w:r>
@@ -526,15 +524,7 @@
         <w:t xml:space="preserve">less than a mile away </w:t>
       </w:r>
       <w:r>
-        <w:t xml:space="preserve">on </w:t>
-      </w:r>
-      <w:proofErr w:type="spellStart"/>
-      <w:r>
-        <w:t>Sesuit</w:t>
-      </w:r>
-      <w:proofErr w:type="spellEnd"/>
-      <w:r>
-        <w:t xml:space="preserve"> Neck Road; go out Dr. Lord’s Road and bear left at the fork).  Mr. Deck, the owner, has an honor-system farm stand.  Be sure to try the honey and the eggs, which are fantastic.</w:t>
+        <w:t>on Sesuit Neck Road; go out Dr. Lord’s Road and bear left at the fork).  Mr. Deck, the owner, has an honor-system farm stand.  Be sure to try the honey and the eggs, which are fantastic.</w:t>
       </w:r>
     </w:p>
     <w:p>
@@ -548,15 +538,7 @@
         <w:t xml:space="preserve">also </w:t>
       </w:r>
       <w:r>
-        <w:t xml:space="preserve">visit </w:t>
-      </w:r>
-      <w:proofErr w:type="spellStart"/>
-      <w:r>
-        <w:t>CapeAbilities</w:t>
-      </w:r>
-      <w:proofErr w:type="spellEnd"/>
-      <w:r>
-        <w:t xml:space="preserve"> farm, a little ways west of DPM on Route 6A. Fresh, organic produce, plants, and flowers raised by folks with various disabilities.</w:t>
+        <w:t>visit CapeAbilities farm, a little ways west of DPM on Route 6A. Fresh, organic produce, plants, and flowers raised by folks with various disabilities.</w:t>
       </w:r>
       <w:r>
         <w:t xml:space="preserve"> Profits go to disability services.</w:t>
@@ -589,23 +571,7 @@
     </w:p>
     <w:p>
       <w:r>
-        <w:t xml:space="preserve">If you want a hearty breakfast or lunch, go to </w:t>
-      </w:r>
-      <w:proofErr w:type="spellStart"/>
-      <w:r>
-        <w:t>Grumpy’s</w:t>
-      </w:r>
-      <w:proofErr w:type="spellEnd"/>
-      <w:r>
-        <w:t xml:space="preserve"> (on 6A between here and Route 134.)  Only open </w:t>
-      </w:r>
-      <w:proofErr w:type="spellStart"/>
-      <w:r>
-        <w:t>til</w:t>
-      </w:r>
-      <w:proofErr w:type="spellEnd"/>
-      <w:r>
-        <w:t xml:space="preserve"> 2</w:t>
+        <w:t>If you want a hearty breakfast or lunch, go to Grumpy’s (on 6A between here and Route 134.)  Only open til 2</w:t>
       </w:r>
       <w:r>
         <w:t>pm</w:t>
@@ -616,7 +582,6 @@
     </w:p>
     <w:p>
       <w:r>
-        <w:lastRenderedPageBreak/>
         <w:t xml:space="preserve">Taste-test blueberry muffins at the </w:t>
       </w:r>
       <w:r>
@@ -629,23 +594,7 @@
         <w:t xml:space="preserve">the blueberry scones at </w:t>
       </w:r>
       <w:r>
-        <w:t xml:space="preserve">the </w:t>
-      </w:r>
-      <w:proofErr w:type="spellStart"/>
-      <w:r>
-        <w:t>Sesuit</w:t>
-      </w:r>
-      <w:proofErr w:type="spellEnd"/>
-      <w:r>
-        <w:t xml:space="preserve"> Harbor Café (on </w:t>
-      </w:r>
-      <w:proofErr w:type="spellStart"/>
-      <w:r>
-        <w:t>Sesuit</w:t>
-      </w:r>
-      <w:proofErr w:type="spellEnd"/>
-      <w:r>
-        <w:t xml:space="preserve"> Neck Road, hidden behind the Dennis Yacht Club).</w:t>
+        <w:t>the Sesuit Harbor Café (on Sesuit Neck Road, hidden behind the Dennis Yacht Club).</w:t>
       </w:r>
       <w:r>
         <w:t xml:space="preserve">  The </w:t>
@@ -672,15 +621,7 @@
         <w:t>scones</w:t>
       </w:r>
       <w:r>
-        <w:t xml:space="preserve"> at </w:t>
-      </w:r>
-      <w:proofErr w:type="spellStart"/>
-      <w:r>
-        <w:t>Sesuit</w:t>
-      </w:r>
-      <w:proofErr w:type="spellEnd"/>
-      <w:r>
-        <w:t xml:space="preserve"> Harbor Café are also excellent, especially if you’re </w:t>
+        <w:t xml:space="preserve"> at Sesuit Harbor Café are also excellent, especially if you’re </w:t>
       </w:r>
       <w:r>
         <w:t>waiting for your fish &amp; chips to come up.</w:t>
@@ -722,13 +663,8 @@
           <w:numId w:val="1"/>
         </w:numPr>
       </w:pPr>
-      <w:proofErr w:type="spellStart"/>
-      <w:r>
-        <w:t>Scargo</w:t>
-      </w:r>
-      <w:proofErr w:type="spellEnd"/>
-      <w:r>
-        <w:t xml:space="preserve"> Café (Dennis Village)</w:t>
+      <w:r>
+        <w:t>Scargo Café (Dennis Village)</w:t>
       </w:r>
     </w:p>
     <w:p>
@@ -775,13 +711,9 @@
           <w:numId w:val="1"/>
         </w:numPr>
       </w:pPr>
-      <w:proofErr w:type="spellStart"/>
-      <w:r>
-        <w:t>Sesuit</w:t>
-      </w:r>
-      <w:proofErr w:type="spellEnd"/>
-      <w:r>
-        <w:t xml:space="preserve"> Harbor Café (watch the boats go in and out of the harbor from the picnic tables; great fish &amp; chips and lobster rolls)</w:t>
+      <w:r>
+        <w:lastRenderedPageBreak/>
+        <w:t>Sesuit Harbor Café (watch the boats go in and out of the harbor from the picnic tables; great fish &amp; chips and lobster rolls)</w:t>
       </w:r>
     </w:p>
     <w:p>
@@ -793,15 +725,7 @@
         </w:numPr>
       </w:pPr>
       <w:r>
-        <w:t>The Lost Dog (</w:t>
-      </w:r>
-      <w:proofErr w:type="spellStart"/>
-      <w:r>
-        <w:t>Rte</w:t>
-      </w:r>
-      <w:proofErr w:type="spellEnd"/>
-      <w:r>
-        <w:t xml:space="preserve"> 134 &amp; 6A).  Join the locals </w:t>
+        <w:t xml:space="preserve">The Lost Dog (Rte 134 &amp; 6A).  Join the locals </w:t>
       </w:r>
       <w:r>
         <w:t>at</w:t>
@@ -822,15 +746,7 @@
         </w:numPr>
       </w:pPr>
       <w:r>
-        <w:t xml:space="preserve">Captain </w:t>
-      </w:r>
-      <w:proofErr w:type="spellStart"/>
-      <w:r>
-        <w:t>Frosty’s</w:t>
-      </w:r>
-      <w:proofErr w:type="spellEnd"/>
-      <w:r>
-        <w:t xml:space="preserve"> (6A just west of Dennis Village; </w:t>
+        <w:t xml:space="preserve">Captain Frosty’s (6A just west of Dennis Village; </w:t>
       </w:r>
       <w:r>
         <w:t xml:space="preserve">famous fish &amp; chips, etc., </w:t>
@@ -860,15 +776,7 @@
         </w:numPr>
       </w:pPr>
       <w:r>
-        <w:t xml:space="preserve">Royal Pizza II (Route 6A in </w:t>
-      </w:r>
-      <w:proofErr w:type="spellStart"/>
-      <w:r>
-        <w:t>Yarmouthport</w:t>
-      </w:r>
-      <w:proofErr w:type="spellEnd"/>
-      <w:r>
-        <w:t>).  Greek/Mediterranean</w:t>
+        <w:t>Royal Pizza II (Route 6A in Yarmouthport).  Greek/Mediterranean</w:t>
       </w:r>
       <w:r>
         <w:t xml:space="preserve"> food and pizza with a real family feeling.</w:t>
@@ -923,15 +831,7 @@
         </w:numPr>
       </w:pPr>
       <w:r>
-        <w:t xml:space="preserve">The Sundae School (Lower County Road in </w:t>
-      </w:r>
-      <w:proofErr w:type="spellStart"/>
-      <w:r>
-        <w:t>Dennisport</w:t>
-      </w:r>
-      <w:proofErr w:type="spellEnd"/>
-      <w:r>
-        <w:t>)</w:t>
+        <w:t>The Sundae School (Lower County Road in Dennisport)</w:t>
       </w:r>
     </w:p>
     <w:p>
@@ -954,142 +854,151 @@
         <w:pStyle w:val="Heading2"/>
       </w:pPr>
       <w:r>
+        <w:t>for a fancier dinner</w:t>
+      </w:r>
+    </w:p>
+    <w:p>
+      <w:r>
+        <w:t>Buca’s Tuscan Roadhouse</w:t>
+      </w:r>
+      <w:r>
+        <w:t>.  On Route 28 in Harwich near the Orleans line.  Good Italian food and a great wine list.</w:t>
+      </w:r>
+    </w:p>
+    <w:p>
+      <w:r>
+        <w:t>Spinnaker</w:t>
+      </w:r>
+      <w:r>
+        <w:t>, on Route 6A in Brewster, describes itself as “</w:t>
+      </w:r>
+      <w:r>
+        <w:t>a Mediterranean-chic boutique inn and restaurant.</w:t>
+      </w:r>
+      <w:r>
+        <w:t xml:space="preserve">”  A cozy place opened by a nice couple in 2017.  </w:t>
+      </w:r>
+      <w:r>
+        <w:t>We’ve eaten there a few times and were impressed with the food.</w:t>
+      </w:r>
+    </w:p>
+    <w:p>
+      <w:r>
+        <w:t>Brewster Fish House</w:t>
+      </w:r>
+      <w:r>
+        <w:t>, also on Route 6A in Brewster (where else?).  Good fish.  Does not take reservations, so be prepared to wait unless you go early.</w:t>
+      </w:r>
+    </w:p>
+    <w:p>
+      <w:r>
+        <w:t xml:space="preserve">Possibly </w:t>
+      </w:r>
+      <w:r>
+        <w:t xml:space="preserve">the most inventive food </w:t>
+      </w:r>
+      <w:r>
+        <w:t xml:space="preserve">on the Cape </w:t>
+      </w:r>
+      <w:r>
+        <w:t xml:space="preserve">is </w:t>
+      </w:r>
+      <w:r>
+        <w:t xml:space="preserve">to be found </w:t>
+      </w:r>
+      <w:r>
+        <w:t>at the Ocean House</w:t>
+      </w:r>
+      <w:r>
+        <w:t xml:space="preserve"> in Dennisport</w:t>
+      </w:r>
+      <w:r>
+        <w:t>.  In past years they’ve had a prix fixe special menu in June that is a great bargain.  The dining room overlooks the water, so go before sunset, so you can get the full effect.  Alas, it’s kind of noisy, but the food is worth it.</w:t>
+      </w:r>
+    </w:p>
+    <w:p>
+      <w:r>
+        <w:t>Chillingsworth's</w:t>
+      </w:r>
+      <w:r>
+        <w:t xml:space="preserve"> on 6A in Brew</w:t>
+      </w:r>
+      <w:r>
+        <w:t xml:space="preserve">ster is </w:t>
+      </w:r>
+      <w:r>
+        <w:t>a classic-style</w:t>
+      </w:r>
+      <w:r>
+        <w:t xml:space="preserve"> French restaurant.  They have an</w:t>
+      </w:r>
+      <w:r>
+        <w:t xml:space="preserve"> umpteen-course prix fixe menu, but you can also order a la carte.  They also have a less formal bistro.</w:t>
+      </w:r>
+    </w:p>
+    <w:p>
+      <w:r>
+        <w:t>Also on 6A in Brewster is the Ocean Edge Resort. The Terrace has elegant o</w:t>
+      </w:r>
+      <w:r>
+        <w:t>utdoor dining.</w:t>
+      </w:r>
+    </w:p>
+    <w:p>
+      <w:r>
+        <w:t xml:space="preserve">In Chatham, try the </w:t>
+      </w:r>
+      <w:r>
+        <w:t>Impudent Oyster</w:t>
+      </w:r>
+      <w:r>
+        <w:t xml:space="preserve"> (pub atmosphere), or go to the Chatham Bars Inn for a drink at sunset.  </w:t>
+      </w:r>
+    </w:p>
+    <w:p>
+      <w:pPr>
+        <w:pStyle w:val="Heading1"/>
+      </w:pPr>
+      <w:r>
         <w:lastRenderedPageBreak/>
-        <w:t>for a fancier dinner</w:t>
-      </w:r>
-    </w:p>
-    <w:p>
-      <w:proofErr w:type="spellStart"/>
-      <w:r>
-        <w:t>Buca’s</w:t>
-      </w:r>
-      <w:proofErr w:type="spellEnd"/>
-      <w:r>
-        <w:t xml:space="preserve"> Tuscan Roadhouse</w:t>
-      </w:r>
-      <w:r>
-        <w:t>.  On Route 28 in Harwich near the Orleans line.  Good Italian food and a great wine list.</w:t>
-      </w:r>
-    </w:p>
-    <w:p>
-      <w:r>
-        <w:t>Spinnaker</w:t>
-      </w:r>
-      <w:r>
-        <w:t>, on Route 6A in Brewster, describes itself as “</w:t>
-      </w:r>
-      <w:r>
-        <w:t>a Mediterranean-chic boutique inn and restaurant.</w:t>
-      </w:r>
-      <w:r>
-        <w:t xml:space="preserve">”  A cozy place opened by a nice couple in 2017.  </w:t>
+        <w:t>sightseeing</w:t>
+      </w:r>
+    </w:p>
+    <w:p>
+      <w:r>
+        <w:t>The</w:t>
+      </w:r>
+      <w:r>
+        <w:t xml:space="preserve"> </w:t>
+      </w:r>
+      <w:r>
+        <w:t>“Things to do on Cape Cod” booklet come</w:t>
+      </w:r>
+      <w:r>
+        <w:t>s</w:t>
+      </w:r>
+      <w:r>
+        <w:t xml:space="preserve"> out weekly</w:t>
+      </w:r>
+      <w:r>
+        <w:t>.  Y</w:t>
+      </w:r>
+      <w:r>
+        <w:t>ou can pick up new copies, with many discount coupons, at the Dennis Public Market and many other locations.</w:t>
+      </w:r>
+    </w:p>
+    <w:p>
+      <w:r>
+        <w:t>We’ll</w:t>
+      </w:r>
+      <w:r>
+        <w:t xml:space="preserve"> mention just a few attractions.  You can get more detail on your favorite travel site</w:t>
+      </w:r>
+      <w:r>
+        <w:t>.  Again, call to see what’s open and when.</w:t>
       </w:r>
       <w:bookmarkStart w:id="0" w:name="_GoBack"/>
       <w:bookmarkEnd w:id="0"/>
-    </w:p>
-    <w:p>
-      <w:r>
-        <w:t>Brewster Fish House</w:t>
-      </w:r>
-      <w:r>
-        <w:t>, also on Route 6A in Brewster (where else?).  Good fish.  Does not take reservations, so be prepared to wait unless you go early.</w:t>
-      </w:r>
-    </w:p>
-    <w:p>
-      <w:r>
-        <w:t xml:space="preserve">Possibly </w:t>
-      </w:r>
-      <w:r>
-        <w:t xml:space="preserve">the most inventive food </w:t>
-      </w:r>
-      <w:r>
-        <w:t xml:space="preserve">on the Cape </w:t>
-      </w:r>
-      <w:r>
-        <w:t xml:space="preserve">is </w:t>
-      </w:r>
-      <w:r>
-        <w:t xml:space="preserve">to be found </w:t>
-      </w:r>
-      <w:r>
-        <w:t>at the Ocean House</w:t>
-      </w:r>
-      <w:r>
-        <w:t xml:space="preserve"> in </w:t>
-      </w:r>
-      <w:proofErr w:type="spellStart"/>
-      <w:r>
-        <w:t>Dennisport</w:t>
-      </w:r>
-      <w:proofErr w:type="spellEnd"/>
-      <w:r>
-        <w:t>.  In past years they’ve had a prix fixe special menu in June that is a great bargain.  The dining room overlooks the water, so go before sunset, so you can get the full effect.  Alas, it’s kind of noisy, but the food is worth it.</w:t>
-      </w:r>
-    </w:p>
-    <w:p>
-      <w:proofErr w:type="spellStart"/>
-      <w:r>
-        <w:t>Chillingsworth's</w:t>
-      </w:r>
-      <w:proofErr w:type="spellEnd"/>
-      <w:r>
-        <w:t xml:space="preserve"> on 6A in Brew</w:t>
-      </w:r>
-      <w:r>
-        <w:t xml:space="preserve">ster is </w:t>
-      </w:r>
-      <w:r>
-        <w:t>a classic-style</w:t>
-      </w:r>
-      <w:r>
-        <w:t xml:space="preserve"> French restaurant.  They have an</w:t>
-      </w:r>
-      <w:r>
-        <w:t xml:space="preserve"> umpteen-course prix fixe menu, but you can also order a la carte.  They also have a less formal bistro.</w:t>
-      </w:r>
-    </w:p>
-    <w:p>
-      <w:r>
-        <w:t>Also on 6A in Brewster is the Ocean Edge Resort. The Terrace has elegant o</w:t>
-      </w:r>
-      <w:r>
-        <w:t>utdoor dining.</w:t>
-      </w:r>
-    </w:p>
-    <w:p>
-      <w:r>
-        <w:t xml:space="preserve">In Chatham, try the </w:t>
-      </w:r>
-      <w:r>
-        <w:t>Impudent Oyster</w:t>
-      </w:r>
-      <w:r>
-        <w:t xml:space="preserve"> (pub atmosphere), or go to the Chatham Bars Inn for a drink at sunset.  </w:t>
-      </w:r>
-    </w:p>
-    <w:p>
-      <w:pPr>
-        <w:pStyle w:val="Heading1"/>
-      </w:pPr>
-      <w:r>
-        <w:t>sightseeing</w:t>
-      </w:r>
-    </w:p>
-    <w:p>
-      <w:r>
-        <w:t xml:space="preserve">We’ve left you some </w:t>
-      </w:r>
-      <w:r>
-        <w:t>“Things to do on Cape Cod” booklets. These come out weekly, so you can pick up new copies, with many discount coupons, at the Dennis Public Market and many other locations.</w:t>
-      </w:r>
-    </w:p>
-    <w:p>
-      <w:r>
-        <w:t>We’ll</w:t>
-      </w:r>
-      <w:r>
-        <w:t xml:space="preserve"> mention just a few attractions.  You can get more detail on your favorite travel site:</w:t>
-      </w:r>
     </w:p>
     <w:p>
       <w:pPr>
@@ -1099,14 +1008,8 @@
           <w:numId w:val="3"/>
         </w:numPr>
       </w:pPr>
-      <w:proofErr w:type="spellStart"/>
-      <w:r>
-        <w:lastRenderedPageBreak/>
-        <w:t>Scargo</w:t>
-      </w:r>
-      <w:proofErr w:type="spellEnd"/>
-      <w:r>
-        <w:t xml:space="preserve"> </w:t>
+      <w:r>
+        <w:t xml:space="preserve">Scargo </w:t>
       </w:r>
       <w:r>
         <w:t>Pottery</w:t>
@@ -1168,24 +1071,11 @@
           <w:numId w:val="3"/>
         </w:numPr>
       </w:pPr>
-      <w:proofErr w:type="spellStart"/>
-      <w:r>
-        <w:t>Scargo</w:t>
-      </w:r>
-      <w:proofErr w:type="spellEnd"/>
-      <w:r>
-        <w:t xml:space="preserve"> Tower</w:t>
-      </w:r>
-      <w:r>
-        <w:t xml:space="preserve"> (great views for the non-</w:t>
-      </w:r>
-      <w:proofErr w:type="spellStart"/>
-      <w:r>
-        <w:t>acrophobics</w:t>
-      </w:r>
-      <w:proofErr w:type="spellEnd"/>
-      <w:r>
-        <w:t xml:space="preserve"> among us)</w:t>
+      <w:r>
+        <w:t>Scargo Tower</w:t>
+      </w:r>
+      <w:r>
+        <w:t xml:space="preserve"> (great views for the non-acrophobics among us)</w:t>
       </w:r>
     </w:p>
     <w:p>
@@ -1233,15 +1123,7 @@
         <w:t>:</w:t>
       </w:r>
       <w:r>
-        <w:t xml:space="preserve"> 1 hr. Cape Cod Bay cruises leave from the </w:t>
-      </w:r>
-      <w:proofErr w:type="spellStart"/>
-      <w:r>
-        <w:t>Sesuit</w:t>
-      </w:r>
-      <w:proofErr w:type="spellEnd"/>
-      <w:r>
-        <w:t xml:space="preserve"> Harbor Café.</w:t>
+        <w:t xml:space="preserve"> 1 hr. Cape Cod Bay cruises leave from the Sesuit Harbor Café.</w:t>
       </w:r>
       <w:r>
         <w:t xml:space="preserve"> </w:t>
@@ -1360,7 +1242,6 @@
     </w:p>
     <w:p>
       <w:r>
-        <w:lastRenderedPageBreak/>
         <w:t>Many of the art pieces in the cottage are by Elinor Freedman</w:t>
       </w:r>
       <w:r>
@@ -1384,24 +1265,11 @@
       <w:r>
         <w:t xml:space="preserve"> at </w:t>
       </w:r>
-      <w:proofErr w:type="spellStart"/>
-      <w:r>
-        <w:t>Elburne</w:t>
-      </w:r>
-      <w:proofErr w:type="spellEnd"/>
-      <w:r>
-        <w:t xml:space="preserve"> (744 Main Street, Dennis, 508-694-5536), and at </w:t>
-      </w:r>
-      <w:r>
-        <w:t xml:space="preserve">the </w:t>
-      </w:r>
-      <w:proofErr w:type="spellStart"/>
-      <w:r>
-        <w:t>Eastwind</w:t>
-      </w:r>
-      <w:proofErr w:type="spellEnd"/>
-      <w:r>
-        <w:t xml:space="preserve"> Gallery (34 Main Street, Orleans, 508-240-2133). Find out more about Freedman at </w:t>
+      <w:r>
+        <w:t xml:space="preserve">Elburne (744 Main Street, Dennis, 508-694-5536), and at </w:t>
+      </w:r>
+      <w:r>
+        <w:t xml:space="preserve">the Eastwind Gallery (34 Main Street, Orleans, 508-240-2133). Find out more about Freedman at </w:t>
       </w:r>
     </w:p>
     <w:p>
@@ -1496,7 +1364,7 @@
   <w:endnote w:type="separator" w:id="-1">
     <w:p>
       <w:pPr>
-        <w:spacing w:before="0" w:after="0" w:line="240" w:lineRule="auto"/>
+        <w:spacing w:after="0" w:line="240" w:lineRule="auto"/>
       </w:pPr>
       <w:r>
         <w:separator/>
@@ -1506,7 +1374,7 @@
   <w:endnote w:type="continuationSeparator" w:id="0">
     <w:p>
       <w:pPr>
-        <w:spacing w:before="0" w:after="0" w:line="240" w:lineRule="auto"/>
+        <w:spacing w:after="0" w:line="240" w:lineRule="auto"/>
       </w:pPr>
       <w:r>
         <w:continuationSeparator/>
@@ -1574,7 +1442,7 @@
   <w:footnote w:type="separator" w:id="-1">
     <w:p>
       <w:pPr>
-        <w:spacing w:before="0" w:after="0" w:line="240" w:lineRule="auto"/>
+        <w:spacing w:after="0" w:line="240" w:lineRule="auto"/>
       </w:pPr>
       <w:r>
         <w:separator/>
@@ -1584,7 +1452,7 @@
   <w:footnote w:type="continuationSeparator" w:id="0">
     <w:p>
       <w:pPr>
-        <w:spacing w:before="0" w:after="0" w:line="240" w:lineRule="auto"/>
+        <w:spacing w:after="0" w:line="240" w:lineRule="auto"/>
       </w:pPr>
       <w:r>
         <w:continuationSeparator/>
@@ -1632,6 +1500,101 @@
 <file path=word/numbering.xml><?xml version="1.0" encoding="utf-8"?>
 <w:numbering xmlns:wpc="http://schemas.microsoft.com/office/word/2010/wordprocessingCanvas" xmlns:cx="http://schemas.microsoft.com/office/drawing/2014/chartex" xmlns:cx1="http://schemas.microsoft.com/office/drawing/2015/9/8/chartex" xmlns:cx2="http://schemas.microsoft.com/office/drawing/2015/10/21/chartex" xmlns:cx3="http://schemas.microsoft.com/office/drawing/2016/5/9/chartex" xmlns:cx4="http://schemas.microsoft.com/office/drawing/2016/5/10/chartex" xmlns:cx5="http://schemas.microsoft.com/office/drawing/2016/5/11/chartex" xmlns:cx6="http://schemas.microsoft.com/office/drawing/2016/5/12/chartex" xmlns:cx7="http://schemas.microsoft.com/office/drawing/2016/5/13/chartex" xmlns:cx8="http://schemas.microsoft.com/office/drawing/2016/5/14/chartex" xmlns:mc="http://schemas.openxmlformats.org/markup-compatibility/2006" xmlns:aink="http://schemas.microsoft.com/office/drawing/2016/ink" xmlns:am3d="http://schemas.microsoft.com/office/drawing/2017/model3d" xmlns:o="urn:schemas-microsoft-com:office:office" xmlns:r="http://schemas.openxmlformats.org/officeDocument/2006/relationships" xmlns:m="http://schemas.openxmlformats.org/officeDocument/2006/math" xmlns:v="urn:schemas-microsoft-com:vml" xmlns:wp14="http://schemas.microsoft.com/office/word/2010/wordprocessingDrawing" xmlns:wp="http://schemas.openxmlformats.org/drawingml/2006/wordprocessingDrawing" xmlns:w10="urn:schemas-microsoft-com:office:word" xmlns:w="http://schemas.openxmlformats.org/wordprocessingml/2006/main" xmlns:w14="http://schemas.microsoft.com/office/word/2010/wordml" xmlns:w15="http://schemas.microsoft.com/office/word/2012/wordml" xmlns:w16cid="http://schemas.microsoft.com/office/word/2016/wordml/cid" xmlns:w16se="http://schemas.microsoft.com/office/word/2015/wordml/symex" xmlns:wpg="http://schemas.microsoft.com/office/word/2010/wordprocessingGroup" xmlns:wpi="http://schemas.microsoft.com/office/word/2010/wordprocessingInk" xmlns:wne="http://schemas.microsoft.com/office/word/2006/wordml" xmlns:wps="http://schemas.microsoft.com/office/word/2010/wordprocessingShape" mc:Ignorable="w14 w15 w16se w16cid wp14">
   <w:abstractNum w:abstractNumId="0" w15:restartNumberingAfterBreak="0">
+    <w:nsid w:val="1482775B"/>
+    <w:multiLevelType w:val="multilevel"/>
+    <w:tmpl w:val="40126DDA"/>
+    <w:lvl w:ilvl="0">
+      <w:start w:val="1"/>
+      <w:numFmt w:val="decimal"/>
+      <w:pStyle w:val="Heading1"/>
+      <w:lvlText w:val="%1"/>
+      <w:lvlJc w:val="left"/>
+      <w:pPr>
+        <w:ind w:left="432" w:hanging="432"/>
+      </w:pPr>
+    </w:lvl>
+    <w:lvl w:ilvl="1">
+      <w:start w:val="1"/>
+      <w:numFmt w:val="decimal"/>
+      <w:pStyle w:val="Heading2"/>
+      <w:lvlText w:val="%1.%2"/>
+      <w:lvlJc w:val="left"/>
+      <w:pPr>
+        <w:ind w:left="576" w:hanging="576"/>
+      </w:pPr>
+    </w:lvl>
+    <w:lvl w:ilvl="2">
+      <w:start w:val="1"/>
+      <w:numFmt w:val="decimal"/>
+      <w:pStyle w:val="Heading3"/>
+      <w:lvlText w:val="%1.%2.%3"/>
+      <w:lvlJc w:val="left"/>
+      <w:pPr>
+        <w:ind w:left="720" w:hanging="720"/>
+      </w:pPr>
+    </w:lvl>
+    <w:lvl w:ilvl="3">
+      <w:start w:val="1"/>
+      <w:numFmt w:val="decimal"/>
+      <w:pStyle w:val="Heading4"/>
+      <w:lvlText w:val="%1.%2.%3.%4"/>
+      <w:lvlJc w:val="left"/>
+      <w:pPr>
+        <w:ind w:left="864" w:hanging="864"/>
+      </w:pPr>
+    </w:lvl>
+    <w:lvl w:ilvl="4">
+      <w:start w:val="1"/>
+      <w:numFmt w:val="decimal"/>
+      <w:pStyle w:val="Heading5"/>
+      <w:lvlText w:val="%1.%2.%3.%4.%5"/>
+      <w:lvlJc w:val="left"/>
+      <w:pPr>
+        <w:ind w:left="1008" w:hanging="1008"/>
+      </w:pPr>
+    </w:lvl>
+    <w:lvl w:ilvl="5">
+      <w:start w:val="1"/>
+      <w:numFmt w:val="decimal"/>
+      <w:pStyle w:val="Heading6"/>
+      <w:lvlText w:val="%1.%2.%3.%4.%5.%6"/>
+      <w:lvlJc w:val="left"/>
+      <w:pPr>
+        <w:ind w:left="1152" w:hanging="1152"/>
+      </w:pPr>
+    </w:lvl>
+    <w:lvl w:ilvl="6">
+      <w:start w:val="1"/>
+      <w:numFmt w:val="decimal"/>
+      <w:pStyle w:val="Heading7"/>
+      <w:lvlText w:val="%1.%2.%3.%4.%5.%6.%7"/>
+      <w:lvlJc w:val="left"/>
+      <w:pPr>
+        <w:ind w:left="1296" w:hanging="1296"/>
+      </w:pPr>
+    </w:lvl>
+    <w:lvl w:ilvl="7">
+      <w:start w:val="1"/>
+      <w:numFmt w:val="decimal"/>
+      <w:pStyle w:val="Heading8"/>
+      <w:lvlText w:val="%1.%2.%3.%4.%5.%6.%7.%8"/>
+      <w:lvlJc w:val="left"/>
+      <w:pPr>
+        <w:ind w:left="1440" w:hanging="1440"/>
+      </w:pPr>
+    </w:lvl>
+    <w:lvl w:ilvl="8">
+      <w:start w:val="1"/>
+      <w:numFmt w:val="decimal"/>
+      <w:pStyle w:val="Heading9"/>
+      <w:lvlText w:val="%1.%2.%3.%4.%5.%6.%7.%8.%9"/>
+      <w:lvlJc w:val="left"/>
+      <w:pPr>
+        <w:ind w:left="1584" w:hanging="1584"/>
+      </w:pPr>
+    </w:lvl>
+  </w:abstractNum>
+  <w:abstractNum w:abstractNumId="1" w15:restartNumberingAfterBreak="0">
     <w:nsid w:val="38221F27"/>
     <w:multiLevelType w:val="hybridMultilevel"/>
     <w:tmpl w:val="CA3C1236"/>
@@ -1744,7 +1707,7 @@
       </w:rPr>
     </w:lvl>
   </w:abstractNum>
-  <w:abstractNum w:abstractNumId="1" w15:restartNumberingAfterBreak="0">
+  <w:abstractNum w:abstractNumId="2" w15:restartNumberingAfterBreak="0">
     <w:nsid w:val="4C5B0ABB"/>
     <w:multiLevelType w:val="hybridMultilevel"/>
     <w:tmpl w:val="BCD483B8"/>
@@ -1857,7 +1820,7 @@
       </w:rPr>
     </w:lvl>
   </w:abstractNum>
-  <w:abstractNum w:abstractNumId="2" w15:restartNumberingAfterBreak="0">
+  <w:abstractNum w:abstractNumId="3" w15:restartNumberingAfterBreak="0">
     <w:nsid w:val="4CEE7B0A"/>
     <w:multiLevelType w:val="hybridMultilevel"/>
     <w:tmpl w:val="21AE824E"/>
@@ -1970,7 +1933,7 @@
       </w:rPr>
     </w:lvl>
   </w:abstractNum>
-  <w:abstractNum w:abstractNumId="3" w15:restartNumberingAfterBreak="0">
+  <w:abstractNum w:abstractNumId="4" w15:restartNumberingAfterBreak="0">
     <w:nsid w:val="538F6C8B"/>
     <w:multiLevelType w:val="hybridMultilevel"/>
     <w:tmpl w:val="C59EBB78"/>
@@ -2084,16 +2047,46 @@
     </w:lvl>
   </w:abstractNum>
   <w:num w:numId="1">
+    <w:abstractNumId w:val="3"/>
+  </w:num>
+  <w:num w:numId="2">
+    <w:abstractNumId w:val="4"/>
+  </w:num>
+  <w:num w:numId="3">
+    <w:abstractNumId w:val="1"/>
+  </w:num>
+  <w:num w:numId="4">
     <w:abstractNumId w:val="2"/>
   </w:num>
-  <w:num w:numId="2">
-    <w:abstractNumId w:val="3"/>
-  </w:num>
-  <w:num w:numId="3">
+  <w:num w:numId="5">
     <w:abstractNumId w:val="0"/>
   </w:num>
-  <w:num w:numId="4">
-    <w:abstractNumId w:val="1"/>
+  <w:num w:numId="6">
+    <w:abstractNumId w:val="0"/>
+  </w:num>
+  <w:num w:numId="7">
+    <w:abstractNumId w:val="0"/>
+  </w:num>
+  <w:num w:numId="8">
+    <w:abstractNumId w:val="0"/>
+  </w:num>
+  <w:num w:numId="9">
+    <w:abstractNumId w:val="0"/>
+  </w:num>
+  <w:num w:numId="10">
+    <w:abstractNumId w:val="0"/>
+  </w:num>
+  <w:num w:numId="11">
+    <w:abstractNumId w:val="0"/>
+  </w:num>
+  <w:num w:numId="12">
+    <w:abstractNumId w:val="0"/>
+  </w:num>
+  <w:num w:numId="13">
+    <w:abstractNumId w:val="0"/>
+  </w:num>
+  <w:num w:numId="14">
+    <w:abstractNumId w:val="0"/>
   </w:num>
 </w:numbering>
 </file>
@@ -2104,12 +2097,14 @@
     <w:rPrDefault>
       <w:rPr>
         <w:rFonts w:asciiTheme="minorHAnsi" w:eastAsiaTheme="minorEastAsia" w:hAnsiTheme="minorHAnsi" w:cstheme="minorBidi"/>
+        <w:sz w:val="22"/>
+        <w:szCs w:val="22"/>
         <w:lang w:val="en-US" w:eastAsia="en-US" w:bidi="ar-SA"/>
       </w:rPr>
     </w:rPrDefault>
     <w:pPrDefault>
       <w:pPr>
-        <w:spacing w:before="100" w:after="200" w:line="276" w:lineRule="auto"/>
+        <w:spacing w:after="160" w:line="259" w:lineRule="auto"/>
       </w:pPr>
     </w:pPrDefault>
   </w:docDefaults>
@@ -2219,6 +2214,7 @@
     <w:lsdException w:name="HTML Sample" w:semiHidden="1" w:unhideWhenUsed="1"/>
     <w:lsdException w:name="HTML Typewriter" w:semiHidden="1" w:unhideWhenUsed="1"/>
     <w:lsdException w:name="HTML Variable" w:semiHidden="1" w:unhideWhenUsed="1"/>
+    <w:lsdException w:name="Normal Table" w:semiHidden="1" w:unhideWhenUsed="1"/>
     <w:lsdException w:name="annotation subject" w:semiHidden="1" w:unhideWhenUsed="1"/>
     <w:lsdException w:name="No List" w:semiHidden="1" w:unhideWhenUsed="1"/>
     <w:lsdException w:name="Outline List 1" w:semiHidden="1" w:unhideWhenUsed="1"/>
@@ -2264,9 +2260,11 @@
     <w:lsdException w:name="Table Subtle 1" w:semiHidden="1" w:unhideWhenUsed="1"/>
     <w:lsdException w:name="Table Subtle 2" w:semiHidden="1" w:unhideWhenUsed="1"/>
     <w:lsdException w:name="Table Web 1" w:semiHidden="1" w:unhideWhenUsed="1"/>
+    <w:lsdException w:name="Table Web 2" w:semiHidden="1" w:unhideWhenUsed="1"/>
     <w:lsdException w:name="Table Web 3" w:semiHidden="1" w:unhideWhenUsed="1"/>
     <w:lsdException w:name="Balloon Text" w:semiHidden="1" w:unhideWhenUsed="1"/>
     <w:lsdException w:name="Table Grid" w:uiPriority="39"/>
+    <w:lsdException w:name="Table Theme" w:semiHidden="1" w:unhideWhenUsed="1"/>
     <w:lsdException w:name="Placeholder Text" w:semiHidden="1"/>
     <w:lsdException w:name="No Spacing" w:uiPriority="1" w:qFormat="1"/>
     <w:lsdException w:name="Light Shading" w:uiPriority="60"/>
@@ -2492,14 +2490,7 @@
   <w:style w:type="paragraph" w:default="1" w:styleId="Normal">
     <w:name w:val="Normal"/>
     <w:qFormat/>
-    <w:rsid w:val="00AF6C1B"/>
-    <w:pPr>
-      <w:jc w:val="both"/>
-    </w:pPr>
-    <w:rPr>
-      <w:sz w:val="32"/>
-      <w:szCs w:val="32"/>
-    </w:rPr>
+    <w:rsid w:val="0016292E"/>
   </w:style>
   <w:style w:type="paragraph" w:styleId="Heading1">
     <w:name w:val="heading 1"/>
@@ -2508,22 +2499,25 @@
     <w:link w:val="Heading1Char"/>
     <w:uiPriority w:val="9"/>
     <w:qFormat/>
-    <w:rsid w:val="001C4510"/>
+    <w:rsid w:val="0016292E"/>
     <w:pPr>
+      <w:keepNext/>
+      <w:keepLines/>
+      <w:numPr>
+        <w:numId w:val="14"/>
+      </w:numPr>
       <w:pBdr>
-        <w:top w:val="single" w:sz="24" w:space="0" w:color="3494BA" w:themeColor="accent1"/>
-        <w:left w:val="single" w:sz="24" w:space="0" w:color="3494BA" w:themeColor="accent1"/>
-        <w:bottom w:val="single" w:sz="24" w:space="0" w:color="3494BA" w:themeColor="accent1"/>
-        <w:right w:val="single" w:sz="24" w:space="0" w:color="3494BA" w:themeColor="accent1"/>
+        <w:bottom w:val="single" w:sz="4" w:space="1" w:color="595959" w:themeColor="text1" w:themeTint="A6"/>
       </w:pBdr>
-      <w:shd w:val="clear" w:color="auto" w:fill="3494BA" w:themeFill="accent1"/>
-      <w:spacing w:after="0"/>
+      <w:spacing w:before="360"/>
       <w:outlineLvl w:val="0"/>
     </w:pPr>
     <w:rPr>
-      <w:caps/>
-      <w:color w:val="FFFFFF" w:themeColor="background1"/>
-      <w:spacing w:val="15"/>
+      <w:rFonts w:asciiTheme="majorHAnsi" w:eastAsiaTheme="majorEastAsia" w:hAnsiTheme="majorHAnsi" w:cstheme="majorBidi"/>
+      <w:b/>
+      <w:bCs/>
+      <w:smallCaps/>
+      <w:color w:val="000000" w:themeColor="text1"/>
       <w:sz w:val="36"/>
       <w:szCs w:val="36"/>
     </w:rPr>
@@ -2536,21 +2530,25 @@
     <w:uiPriority w:val="9"/>
     <w:unhideWhenUsed/>
     <w:qFormat/>
-    <w:rsid w:val="001C4510"/>
+    <w:rsid w:val="0016292E"/>
     <w:pPr>
-      <w:pBdr>
-        <w:top w:val="single" w:sz="24" w:space="0" w:color="D4EAF3" w:themeColor="accent1" w:themeTint="33"/>
-        <w:left w:val="single" w:sz="24" w:space="0" w:color="D4EAF3" w:themeColor="accent1" w:themeTint="33"/>
-        <w:bottom w:val="single" w:sz="24" w:space="0" w:color="D4EAF3" w:themeColor="accent1" w:themeTint="33"/>
-        <w:right w:val="single" w:sz="24" w:space="0" w:color="D4EAF3" w:themeColor="accent1" w:themeTint="33"/>
-      </w:pBdr>
-      <w:shd w:val="clear" w:color="auto" w:fill="D4EAF3" w:themeFill="accent1" w:themeFillTint="33"/>
-      <w:spacing w:after="0"/>
+      <w:keepNext/>
+      <w:keepLines/>
+      <w:numPr>
+        <w:ilvl w:val="1"/>
+        <w:numId w:val="14"/>
+      </w:numPr>
+      <w:spacing w:before="360" w:after="0"/>
       <w:outlineLvl w:val="1"/>
     </w:pPr>
     <w:rPr>
-      <w:caps/>
-      <w:spacing w:val="15"/>
+      <w:rFonts w:asciiTheme="majorHAnsi" w:eastAsiaTheme="majorEastAsia" w:hAnsiTheme="majorHAnsi" w:cstheme="majorBidi"/>
+      <w:b/>
+      <w:bCs/>
+      <w:smallCaps/>
+      <w:color w:val="000000" w:themeColor="text1"/>
+      <w:sz w:val="28"/>
+      <w:szCs w:val="28"/>
     </w:rPr>
   </w:style>
   <w:style w:type="paragraph" w:styleId="Heading3">
@@ -2562,18 +2560,22 @@
     <w:semiHidden/>
     <w:unhideWhenUsed/>
     <w:qFormat/>
-    <w:rsid w:val="001C4510"/>
+    <w:rsid w:val="0016292E"/>
     <w:pPr>
-      <w:pBdr>
-        <w:top w:val="single" w:sz="6" w:space="2" w:color="3494BA" w:themeColor="accent1"/>
-      </w:pBdr>
-      <w:spacing w:before="300" w:after="0"/>
+      <w:keepNext/>
+      <w:keepLines/>
+      <w:numPr>
+        <w:ilvl w:val="2"/>
+        <w:numId w:val="14"/>
+      </w:numPr>
+      <w:spacing w:before="200" w:after="0"/>
       <w:outlineLvl w:val="2"/>
     </w:pPr>
     <w:rPr>
-      <w:caps/>
-      <w:color w:val="1A495C" w:themeColor="accent1" w:themeShade="7F"/>
-      <w:spacing w:val="15"/>
+      <w:rFonts w:asciiTheme="majorHAnsi" w:eastAsiaTheme="majorEastAsia" w:hAnsiTheme="majorHAnsi" w:cstheme="majorBidi"/>
+      <w:b/>
+      <w:bCs/>
+      <w:color w:val="000000" w:themeColor="text1"/>
     </w:rPr>
   </w:style>
   <w:style w:type="paragraph" w:styleId="Heading4">
@@ -2585,18 +2587,24 @@
     <w:semiHidden/>
     <w:unhideWhenUsed/>
     <w:qFormat/>
-    <w:rsid w:val="001C4510"/>
+    <w:rsid w:val="0016292E"/>
     <w:pPr>
-      <w:pBdr>
-        <w:top w:val="dotted" w:sz="6" w:space="2" w:color="3494BA" w:themeColor="accent1"/>
-      </w:pBdr>
+      <w:keepNext/>
+      <w:keepLines/>
+      <w:numPr>
+        <w:ilvl w:val="3"/>
+        <w:numId w:val="14"/>
+      </w:numPr>
       <w:spacing w:before="200" w:after="0"/>
       <w:outlineLvl w:val="3"/>
     </w:pPr>
     <w:rPr>
-      <w:caps/>
-      <w:color w:val="276E8B" w:themeColor="accent1" w:themeShade="BF"/>
-      <w:spacing w:val="10"/>
+      <w:rFonts w:asciiTheme="majorHAnsi" w:eastAsiaTheme="majorEastAsia" w:hAnsiTheme="majorHAnsi" w:cstheme="majorBidi"/>
+      <w:b/>
+      <w:bCs/>
+      <w:i/>
+      <w:iCs/>
+      <w:color w:val="000000" w:themeColor="text1"/>
     </w:rPr>
   </w:style>
   <w:style w:type="paragraph" w:styleId="Heading5">
@@ -2608,18 +2616,20 @@
     <w:semiHidden/>
     <w:unhideWhenUsed/>
     <w:qFormat/>
-    <w:rsid w:val="001C4510"/>
+    <w:rsid w:val="0016292E"/>
     <w:pPr>
-      <w:pBdr>
-        <w:bottom w:val="single" w:sz="6" w:space="1" w:color="3494BA" w:themeColor="accent1"/>
-      </w:pBdr>
+      <w:keepNext/>
+      <w:keepLines/>
+      <w:numPr>
+        <w:ilvl w:val="4"/>
+        <w:numId w:val="14"/>
+      </w:numPr>
       <w:spacing w:before="200" w:after="0"/>
       <w:outlineLvl w:val="4"/>
     </w:pPr>
     <w:rPr>
-      <w:caps/>
-      <w:color w:val="276E8B" w:themeColor="accent1" w:themeShade="BF"/>
-      <w:spacing w:val="10"/>
+      <w:rFonts w:asciiTheme="majorHAnsi" w:eastAsiaTheme="majorEastAsia" w:hAnsiTheme="majorHAnsi" w:cstheme="majorBidi"/>
+      <w:color w:val="373D40" w:themeColor="text2" w:themeShade="BF"/>
     </w:rPr>
   </w:style>
   <w:style w:type="paragraph" w:styleId="Heading6">
@@ -2631,18 +2641,22 @@
     <w:semiHidden/>
     <w:unhideWhenUsed/>
     <w:qFormat/>
-    <w:rsid w:val="001C4510"/>
+    <w:rsid w:val="0016292E"/>
     <w:pPr>
-      <w:pBdr>
-        <w:bottom w:val="dotted" w:sz="6" w:space="1" w:color="3494BA" w:themeColor="accent1"/>
-      </w:pBdr>
+      <w:keepNext/>
+      <w:keepLines/>
+      <w:numPr>
+        <w:ilvl w:val="5"/>
+        <w:numId w:val="14"/>
+      </w:numPr>
       <w:spacing w:before="200" w:after="0"/>
       <w:outlineLvl w:val="5"/>
     </w:pPr>
     <w:rPr>
-      <w:caps/>
-      <w:color w:val="276E8B" w:themeColor="accent1" w:themeShade="BF"/>
-      <w:spacing w:val="10"/>
+      <w:rFonts w:asciiTheme="majorHAnsi" w:eastAsiaTheme="majorEastAsia" w:hAnsiTheme="majorHAnsi" w:cstheme="majorBidi"/>
+      <w:i/>
+      <w:iCs/>
+      <w:color w:val="373D40" w:themeColor="text2" w:themeShade="BF"/>
     </w:rPr>
   </w:style>
   <w:style w:type="paragraph" w:styleId="Heading7">
@@ -2654,15 +2668,22 @@
     <w:semiHidden/>
     <w:unhideWhenUsed/>
     <w:qFormat/>
-    <w:rsid w:val="001C4510"/>
+    <w:rsid w:val="0016292E"/>
     <w:pPr>
+      <w:keepNext/>
+      <w:keepLines/>
+      <w:numPr>
+        <w:ilvl w:val="6"/>
+        <w:numId w:val="14"/>
+      </w:numPr>
       <w:spacing w:before="200" w:after="0"/>
       <w:outlineLvl w:val="6"/>
     </w:pPr>
     <w:rPr>
-      <w:caps/>
-      <w:color w:val="276E8B" w:themeColor="accent1" w:themeShade="BF"/>
-      <w:spacing w:val="10"/>
+      <w:rFonts w:asciiTheme="majorHAnsi" w:eastAsiaTheme="majorEastAsia" w:hAnsiTheme="majorHAnsi" w:cstheme="majorBidi"/>
+      <w:i/>
+      <w:iCs/>
+      <w:color w:val="404040" w:themeColor="text1" w:themeTint="BF"/>
     </w:rPr>
   </w:style>
   <w:style w:type="paragraph" w:styleId="Heading8">
@@ -2674,16 +2695,22 @@
     <w:semiHidden/>
     <w:unhideWhenUsed/>
     <w:qFormat/>
-    <w:rsid w:val="001C4510"/>
+    <w:rsid w:val="0016292E"/>
     <w:pPr>
+      <w:keepNext/>
+      <w:keepLines/>
+      <w:numPr>
+        <w:ilvl w:val="7"/>
+        <w:numId w:val="14"/>
+      </w:numPr>
       <w:spacing w:before="200" w:after="0"/>
       <w:outlineLvl w:val="7"/>
     </w:pPr>
     <w:rPr>
-      <w:caps/>
-      <w:spacing w:val="10"/>
-      <w:sz w:val="18"/>
-      <w:szCs w:val="18"/>
+      <w:rFonts w:asciiTheme="majorHAnsi" w:eastAsiaTheme="majorEastAsia" w:hAnsiTheme="majorHAnsi" w:cstheme="majorBidi"/>
+      <w:color w:val="404040" w:themeColor="text1" w:themeTint="BF"/>
+      <w:sz w:val="20"/>
+      <w:szCs w:val="20"/>
     </w:rPr>
   </w:style>
   <w:style w:type="paragraph" w:styleId="Heading9">
@@ -2695,18 +2722,24 @@
     <w:semiHidden/>
     <w:unhideWhenUsed/>
     <w:qFormat/>
-    <w:rsid w:val="001C4510"/>
+    <w:rsid w:val="0016292E"/>
     <w:pPr>
+      <w:keepNext/>
+      <w:keepLines/>
+      <w:numPr>
+        <w:ilvl w:val="8"/>
+        <w:numId w:val="14"/>
+      </w:numPr>
       <w:spacing w:before="200" w:after="0"/>
       <w:outlineLvl w:val="8"/>
     </w:pPr>
     <w:rPr>
+      <w:rFonts w:asciiTheme="majorHAnsi" w:eastAsiaTheme="majorEastAsia" w:hAnsiTheme="majorHAnsi" w:cstheme="majorBidi"/>
       <w:i/>
       <w:iCs/>
-      <w:caps/>
-      <w:spacing w:val="10"/>
-      <w:sz w:val="18"/>
-      <w:szCs w:val="18"/>
+      <w:color w:val="404040" w:themeColor="text1" w:themeTint="BF"/>
+      <w:sz w:val="20"/>
+      <w:szCs w:val="20"/>
     </w:rPr>
   </w:style>
   <w:style w:type="character" w:default="1" w:styleId="DefaultParagraphFont">
@@ -2741,14 +2774,15 @@
     <w:basedOn w:val="DefaultParagraphFont"/>
     <w:link w:val="Heading1"/>
     <w:uiPriority w:val="9"/>
-    <w:rsid w:val="001C4510"/>
-    <w:rPr>
-      <w:caps/>
-      <w:color w:val="FFFFFF" w:themeColor="background1"/>
-      <w:spacing w:val="15"/>
+    <w:rsid w:val="0016292E"/>
+    <w:rPr>
+      <w:rFonts w:asciiTheme="majorHAnsi" w:eastAsiaTheme="majorEastAsia" w:hAnsiTheme="majorHAnsi" w:cstheme="majorBidi"/>
+      <w:b/>
+      <w:bCs/>
+      <w:smallCaps/>
+      <w:color w:val="000000" w:themeColor="text1"/>
       <w:sz w:val="36"/>
       <w:szCs w:val="36"/>
-      <w:shd w:val="clear" w:color="auto" w:fill="3494BA" w:themeFill="accent1"/>
     </w:rPr>
   </w:style>
   <w:style w:type="character" w:customStyle="1" w:styleId="Heading2Char">
@@ -2756,11 +2790,15 @@
     <w:basedOn w:val="DefaultParagraphFont"/>
     <w:link w:val="Heading2"/>
     <w:uiPriority w:val="9"/>
-    <w:rsid w:val="001C4510"/>
-    <w:rPr>
-      <w:caps/>
-      <w:spacing w:val="15"/>
-      <w:shd w:val="clear" w:color="auto" w:fill="D4EAF3" w:themeFill="accent1" w:themeFillTint="33"/>
+    <w:rsid w:val="0016292E"/>
+    <w:rPr>
+      <w:rFonts w:asciiTheme="majorHAnsi" w:eastAsiaTheme="majorEastAsia" w:hAnsiTheme="majorHAnsi" w:cstheme="majorBidi"/>
+      <w:b/>
+      <w:bCs/>
+      <w:smallCaps/>
+      <w:color w:val="000000" w:themeColor="text1"/>
+      <w:sz w:val="28"/>
+      <w:szCs w:val="28"/>
     </w:rPr>
   </w:style>
   <w:style w:type="character" w:customStyle="1" w:styleId="Heading3Char">
@@ -2769,11 +2807,12 @@
     <w:link w:val="Heading3"/>
     <w:uiPriority w:val="9"/>
     <w:semiHidden/>
-    <w:rsid w:val="001C4510"/>
-    <w:rPr>
-      <w:caps/>
-      <w:color w:val="1A495C" w:themeColor="accent1" w:themeShade="7F"/>
-      <w:spacing w:val="15"/>
+    <w:rsid w:val="0016292E"/>
+    <w:rPr>
+      <w:rFonts w:asciiTheme="majorHAnsi" w:eastAsiaTheme="majorEastAsia" w:hAnsiTheme="majorHAnsi" w:cstheme="majorBidi"/>
+      <w:b/>
+      <w:bCs/>
+      <w:color w:val="000000" w:themeColor="text1"/>
     </w:rPr>
   </w:style>
   <w:style w:type="character" w:customStyle="1" w:styleId="Heading4Char">
@@ -2782,11 +2821,14 @@
     <w:link w:val="Heading4"/>
     <w:uiPriority w:val="9"/>
     <w:semiHidden/>
-    <w:rsid w:val="001C4510"/>
-    <w:rPr>
-      <w:caps/>
-      <w:color w:val="276E8B" w:themeColor="accent1" w:themeShade="BF"/>
-      <w:spacing w:val="10"/>
+    <w:rsid w:val="0016292E"/>
+    <w:rPr>
+      <w:rFonts w:asciiTheme="majorHAnsi" w:eastAsiaTheme="majorEastAsia" w:hAnsiTheme="majorHAnsi" w:cstheme="majorBidi"/>
+      <w:b/>
+      <w:bCs/>
+      <w:i/>
+      <w:iCs/>
+      <w:color w:val="000000" w:themeColor="text1"/>
     </w:rPr>
   </w:style>
   <w:style w:type="character" w:customStyle="1" w:styleId="Heading5Char">
@@ -2795,11 +2837,10 @@
     <w:link w:val="Heading5"/>
     <w:uiPriority w:val="9"/>
     <w:semiHidden/>
-    <w:rsid w:val="001C4510"/>
-    <w:rPr>
-      <w:caps/>
-      <w:color w:val="276E8B" w:themeColor="accent1" w:themeShade="BF"/>
-      <w:spacing w:val="10"/>
+    <w:rsid w:val="0016292E"/>
+    <w:rPr>
+      <w:rFonts w:asciiTheme="majorHAnsi" w:eastAsiaTheme="majorEastAsia" w:hAnsiTheme="majorHAnsi" w:cstheme="majorBidi"/>
+      <w:color w:val="373D40" w:themeColor="text2" w:themeShade="BF"/>
     </w:rPr>
   </w:style>
   <w:style w:type="character" w:customStyle="1" w:styleId="Heading6Char">
@@ -2808,11 +2849,12 @@
     <w:link w:val="Heading6"/>
     <w:uiPriority w:val="9"/>
     <w:semiHidden/>
-    <w:rsid w:val="001C4510"/>
-    <w:rPr>
-      <w:caps/>
-      <w:color w:val="276E8B" w:themeColor="accent1" w:themeShade="BF"/>
-      <w:spacing w:val="10"/>
+    <w:rsid w:val="0016292E"/>
+    <w:rPr>
+      <w:rFonts w:asciiTheme="majorHAnsi" w:eastAsiaTheme="majorEastAsia" w:hAnsiTheme="majorHAnsi" w:cstheme="majorBidi"/>
+      <w:i/>
+      <w:iCs/>
+      <w:color w:val="373D40" w:themeColor="text2" w:themeShade="BF"/>
     </w:rPr>
   </w:style>
   <w:style w:type="character" w:customStyle="1" w:styleId="Heading7Char">
@@ -2821,11 +2863,12 @@
     <w:link w:val="Heading7"/>
     <w:uiPriority w:val="9"/>
     <w:semiHidden/>
-    <w:rsid w:val="001C4510"/>
-    <w:rPr>
-      <w:caps/>
-      <w:color w:val="276E8B" w:themeColor="accent1" w:themeShade="BF"/>
-      <w:spacing w:val="10"/>
+    <w:rsid w:val="0016292E"/>
+    <w:rPr>
+      <w:rFonts w:asciiTheme="majorHAnsi" w:eastAsiaTheme="majorEastAsia" w:hAnsiTheme="majorHAnsi" w:cstheme="majorBidi"/>
+      <w:i/>
+      <w:iCs/>
+      <w:color w:val="404040" w:themeColor="text1" w:themeTint="BF"/>
     </w:rPr>
   </w:style>
   <w:style w:type="character" w:customStyle="1" w:styleId="Heading8Char">
@@ -2834,12 +2877,12 @@
     <w:link w:val="Heading8"/>
     <w:uiPriority w:val="9"/>
     <w:semiHidden/>
-    <w:rsid w:val="001C4510"/>
-    <w:rPr>
-      <w:caps/>
-      <w:spacing w:val="10"/>
-      <w:sz w:val="18"/>
-      <w:szCs w:val="18"/>
+    <w:rsid w:val="0016292E"/>
+    <w:rPr>
+      <w:rFonts w:asciiTheme="majorHAnsi" w:eastAsiaTheme="majorEastAsia" w:hAnsiTheme="majorHAnsi" w:cstheme="majorBidi"/>
+      <w:color w:val="404040" w:themeColor="text1" w:themeTint="BF"/>
+      <w:sz w:val="20"/>
+      <w:szCs w:val="20"/>
     </w:rPr>
   </w:style>
   <w:style w:type="character" w:customStyle="1" w:styleId="Heading9Char">
@@ -2848,14 +2891,14 @@
     <w:link w:val="Heading9"/>
     <w:uiPriority w:val="9"/>
     <w:semiHidden/>
-    <w:rsid w:val="001C4510"/>
-    <w:rPr>
+    <w:rsid w:val="0016292E"/>
+    <w:rPr>
+      <w:rFonts w:asciiTheme="majorHAnsi" w:eastAsiaTheme="majorEastAsia" w:hAnsiTheme="majorHAnsi" w:cstheme="majorBidi"/>
       <w:i/>
       <w:iCs/>
-      <w:caps/>
-      <w:spacing w:val="10"/>
-      <w:sz w:val="18"/>
-      <w:szCs w:val="18"/>
+      <w:color w:val="404040" w:themeColor="text1" w:themeTint="BF"/>
+      <w:sz w:val="20"/>
+      <w:szCs w:val="20"/>
     </w:rPr>
   </w:style>
   <w:style w:type="paragraph" w:styleId="Caption">
@@ -2866,13 +2909,16 @@
     <w:semiHidden/>
     <w:unhideWhenUsed/>
     <w:qFormat/>
-    <w:rsid w:val="001C4510"/>
-    <w:rPr>
-      <w:b/>
-      <w:bCs/>
-      <w:color w:val="276E8B" w:themeColor="accent1" w:themeShade="BF"/>
-      <w:sz w:val="16"/>
-      <w:szCs w:val="16"/>
+    <w:rsid w:val="0016292E"/>
+    <w:pPr>
+      <w:spacing w:after="200" w:line="240" w:lineRule="auto"/>
+    </w:pPr>
+    <w:rPr>
+      <w:i/>
+      <w:iCs/>
+      <w:color w:val="4A5356" w:themeColor="text2"/>
+      <w:sz w:val="18"/>
+      <w:szCs w:val="18"/>
     </w:rPr>
   </w:style>
   <w:style w:type="paragraph" w:styleId="Title">
@@ -2882,17 +2928,16 @@
     <w:link w:val="TitleChar"/>
     <w:uiPriority w:val="10"/>
     <w:qFormat/>
-    <w:rsid w:val="001C4510"/>
+    <w:rsid w:val="0016292E"/>
     <w:pPr>
-      <w:spacing w:before="0" w:after="0"/>
+      <w:spacing w:after="0" w:line="240" w:lineRule="auto"/>
+      <w:contextualSpacing/>
     </w:pPr>
     <w:rPr>
       <w:rFonts w:asciiTheme="majorHAnsi" w:eastAsiaTheme="majorEastAsia" w:hAnsiTheme="majorHAnsi" w:cstheme="majorBidi"/>
-      <w:caps/>
-      <w:color w:val="3494BA" w:themeColor="accent1"/>
-      <w:spacing w:val="10"/>
-      <w:sz w:val="52"/>
-      <w:szCs w:val="52"/>
+      <w:color w:val="000000" w:themeColor="text1"/>
+      <w:sz w:val="56"/>
+      <w:szCs w:val="56"/>
     </w:rPr>
   </w:style>
   <w:style w:type="character" w:customStyle="1" w:styleId="TitleChar">
@@ -2900,14 +2945,12 @@
     <w:basedOn w:val="DefaultParagraphFont"/>
     <w:link w:val="Title"/>
     <w:uiPriority w:val="10"/>
-    <w:rsid w:val="001C4510"/>
+    <w:rsid w:val="0016292E"/>
     <w:rPr>
       <w:rFonts w:asciiTheme="majorHAnsi" w:eastAsiaTheme="majorEastAsia" w:hAnsiTheme="majorHAnsi" w:cstheme="majorBidi"/>
-      <w:caps/>
-      <w:color w:val="3494BA" w:themeColor="accent1"/>
-      <w:spacing w:val="10"/>
-      <w:sz w:val="52"/>
-      <w:szCs w:val="52"/>
+      <w:color w:val="000000" w:themeColor="text1"/>
+      <w:sz w:val="56"/>
+      <w:szCs w:val="56"/>
     </w:rPr>
   </w:style>
   <w:style w:type="paragraph" w:styleId="Subtitle">
@@ -2917,16 +2960,15 @@
     <w:link w:val="SubtitleChar"/>
     <w:uiPriority w:val="11"/>
     <w:qFormat/>
-    <w:rsid w:val="001C4510"/>
+    <w:rsid w:val="0016292E"/>
     <w:pPr>
-      <w:spacing w:before="0" w:after="500" w:line="240" w:lineRule="auto"/>
+      <w:numPr>
+        <w:ilvl w:val="1"/>
+      </w:numPr>
     </w:pPr>
     <w:rPr>
-      <w:caps/>
-      <w:color w:val="595959" w:themeColor="text1" w:themeTint="A6"/>
+      <w:color w:val="5A5A5A" w:themeColor="text1" w:themeTint="A5"/>
       <w:spacing w:val="10"/>
-      <w:sz w:val="21"/>
-      <w:szCs w:val="21"/>
     </w:rPr>
   </w:style>
   <w:style w:type="character" w:customStyle="1" w:styleId="SubtitleChar">
@@ -2934,41 +2976,41 @@
     <w:basedOn w:val="DefaultParagraphFont"/>
     <w:link w:val="Subtitle"/>
     <w:uiPriority w:val="11"/>
-    <w:rsid w:val="001C4510"/>
-    <w:rPr>
-      <w:caps/>
-      <w:color w:val="595959" w:themeColor="text1" w:themeTint="A6"/>
+    <w:rsid w:val="0016292E"/>
+    <w:rPr>
+      <w:color w:val="5A5A5A" w:themeColor="text1" w:themeTint="A5"/>
       <w:spacing w:val="10"/>
-      <w:sz w:val="21"/>
-      <w:szCs w:val="21"/>
     </w:rPr>
   </w:style>
   <w:style w:type="character" w:styleId="Strong">
     <w:name w:val="Strong"/>
+    <w:basedOn w:val="DefaultParagraphFont"/>
     <w:uiPriority w:val="22"/>
     <w:qFormat/>
-    <w:rsid w:val="001C4510"/>
+    <w:rsid w:val="0016292E"/>
     <w:rPr>
       <w:b/>
       <w:bCs/>
+      <w:color w:val="000000" w:themeColor="text1"/>
     </w:rPr>
   </w:style>
   <w:style w:type="character" w:styleId="Emphasis">
     <w:name w:val="Emphasis"/>
+    <w:basedOn w:val="DefaultParagraphFont"/>
     <w:uiPriority w:val="20"/>
     <w:qFormat/>
-    <w:rsid w:val="001C4510"/>
-    <w:rPr>
-      <w:caps/>
-      <w:color w:val="1A495C" w:themeColor="accent1" w:themeShade="7F"/>
-      <w:spacing w:val="5"/>
+    <w:rsid w:val="0016292E"/>
+    <w:rPr>
+      <w:i/>
+      <w:iCs/>
+      <w:color w:val="auto"/>
     </w:rPr>
   </w:style>
   <w:style w:type="paragraph" w:styleId="NoSpacing">
     <w:name w:val="No Spacing"/>
     <w:uiPriority w:val="1"/>
     <w:qFormat/>
-    <w:rsid w:val="001C4510"/>
+    <w:rsid w:val="0016292E"/>
     <w:pPr>
       <w:spacing w:after="0" w:line="240" w:lineRule="auto"/>
     </w:pPr>
@@ -2980,12 +3022,15 @@
     <w:link w:val="QuoteChar"/>
     <w:uiPriority w:val="29"/>
     <w:qFormat/>
-    <w:rsid w:val="001C4510"/>
+    <w:rsid w:val="0016292E"/>
+    <w:pPr>
+      <w:spacing w:before="160"/>
+      <w:ind w:left="720" w:right="720"/>
+    </w:pPr>
     <w:rPr>
       <w:i/>
       <w:iCs/>
-      <w:sz w:val="24"/>
-      <w:szCs w:val="24"/>
+      <w:color w:val="000000" w:themeColor="text1"/>
     </w:rPr>
   </w:style>
   <w:style w:type="character" w:customStyle="1" w:styleId="QuoteChar">
@@ -2993,12 +3038,11 @@
     <w:basedOn w:val="DefaultParagraphFont"/>
     <w:link w:val="Quote"/>
     <w:uiPriority w:val="29"/>
-    <w:rsid w:val="001C4510"/>
+    <w:rsid w:val="0016292E"/>
     <w:rPr>
       <w:i/>
       <w:iCs/>
-      <w:sz w:val="24"/>
-      <w:szCs w:val="24"/>
+      <w:color w:val="000000" w:themeColor="text1"/>
     </w:rPr>
   </w:style>
   <w:style w:type="paragraph" w:styleId="IntenseQuote">
@@ -3008,16 +3052,19 @@
     <w:link w:val="IntenseQuoteChar"/>
     <w:uiPriority w:val="30"/>
     <w:qFormat/>
-    <w:rsid w:val="001C4510"/>
+    <w:rsid w:val="0016292E"/>
     <w:pPr>
-      <w:spacing w:before="240" w:after="240" w:line="240" w:lineRule="auto"/>
-      <w:ind w:left="1080" w:right="1080"/>
+      <w:pBdr>
+        <w:top w:val="single" w:sz="24" w:space="1" w:color="F2F2F2" w:themeColor="background1" w:themeShade="F2"/>
+        <w:bottom w:val="single" w:sz="24" w:space="1" w:color="F2F2F2" w:themeColor="background1" w:themeShade="F2"/>
+      </w:pBdr>
+      <w:shd w:val="clear" w:color="auto" w:fill="F2F2F2" w:themeFill="background1" w:themeFillShade="F2"/>
+      <w:spacing w:before="240" w:after="240"/>
+      <w:ind w:left="936" w:right="936"/>
       <w:jc w:val="center"/>
     </w:pPr>
     <w:rPr>
-      <w:color w:val="3494BA" w:themeColor="accent1"/>
-      <w:sz w:val="24"/>
-      <w:szCs w:val="24"/>
+      <w:color w:val="000000" w:themeColor="text1"/>
     </w:rPr>
   </w:style>
   <w:style w:type="character" w:customStyle="1" w:styleId="IntenseQuoteChar">
@@ -3025,73 +3072,74 @@
     <w:basedOn w:val="DefaultParagraphFont"/>
     <w:link w:val="IntenseQuote"/>
     <w:uiPriority w:val="30"/>
-    <w:rsid w:val="001C4510"/>
-    <w:rPr>
-      <w:color w:val="3494BA" w:themeColor="accent1"/>
-      <w:sz w:val="24"/>
-      <w:szCs w:val="24"/>
+    <w:rsid w:val="0016292E"/>
+    <w:rPr>
+      <w:color w:val="000000" w:themeColor="text1"/>
+      <w:shd w:val="clear" w:color="auto" w:fill="F2F2F2" w:themeFill="background1" w:themeFillShade="F2"/>
     </w:rPr>
   </w:style>
   <w:style w:type="character" w:styleId="SubtleEmphasis">
     <w:name w:val="Subtle Emphasis"/>
+    <w:basedOn w:val="DefaultParagraphFont"/>
     <w:uiPriority w:val="19"/>
     <w:qFormat/>
-    <w:rsid w:val="001C4510"/>
+    <w:rsid w:val="0016292E"/>
     <w:rPr>
       <w:i/>
       <w:iCs/>
-      <w:color w:val="1A495C" w:themeColor="accent1" w:themeShade="7F"/>
+      <w:color w:val="404040" w:themeColor="text1" w:themeTint="BF"/>
     </w:rPr>
   </w:style>
   <w:style w:type="character" w:styleId="IntenseEmphasis">
     <w:name w:val="Intense Emphasis"/>
+    <w:basedOn w:val="DefaultParagraphFont"/>
     <w:uiPriority w:val="21"/>
     <w:qFormat/>
-    <w:rsid w:val="001C4510"/>
-    <w:rPr>
-      <w:b/>
-      <w:bCs/>
-      <w:caps/>
-      <w:color w:val="1A495C" w:themeColor="accent1" w:themeShade="7F"/>
-      <w:spacing w:val="10"/>
-    </w:rPr>
-  </w:style>
-  <w:style w:type="character" w:styleId="SubtleReference">
-    <w:name w:val="Subtle Reference"/>
-    <w:uiPriority w:val="31"/>
-    <w:qFormat/>
-    <w:rsid w:val="001C4510"/>
-    <w:rPr>
-      <w:b/>
-      <w:bCs/>
-      <w:color w:val="3494BA" w:themeColor="accent1"/>
-    </w:rPr>
-  </w:style>
-  <w:style w:type="character" w:styleId="IntenseReference">
-    <w:name w:val="Intense Reference"/>
-    <w:uiPriority w:val="32"/>
-    <w:qFormat/>
-    <w:rsid w:val="001C4510"/>
+    <w:rsid w:val="0016292E"/>
     <w:rPr>
       <w:b/>
       <w:bCs/>
       <w:i/>
       <w:iCs/>
       <w:caps/>
-      <w:color w:val="3494BA" w:themeColor="accent1"/>
+    </w:rPr>
+  </w:style>
+  <w:style w:type="character" w:styleId="SubtleReference">
+    <w:name w:val="Subtle Reference"/>
+    <w:basedOn w:val="DefaultParagraphFont"/>
+    <w:uiPriority w:val="31"/>
+    <w:qFormat/>
+    <w:rsid w:val="0016292E"/>
+    <w:rPr>
+      <w:smallCaps/>
+      <w:color w:val="404040" w:themeColor="text1" w:themeTint="BF"/>
+      <w:u w:val="single" w:color="7F7F7F" w:themeColor="text1" w:themeTint="80"/>
+    </w:rPr>
+  </w:style>
+  <w:style w:type="character" w:styleId="IntenseReference">
+    <w:name w:val="Intense Reference"/>
+    <w:basedOn w:val="DefaultParagraphFont"/>
+    <w:uiPriority w:val="32"/>
+    <w:qFormat/>
+    <w:rsid w:val="0016292E"/>
+    <w:rPr>
+      <w:b/>
+      <w:bCs/>
+      <w:smallCaps/>
+      <w:u w:val="single"/>
     </w:rPr>
   </w:style>
   <w:style w:type="character" w:styleId="BookTitle">
     <w:name w:val="Book Title"/>
+    <w:basedOn w:val="DefaultParagraphFont"/>
     <w:uiPriority w:val="33"/>
     <w:qFormat/>
-    <w:rsid w:val="001C4510"/>
-    <w:rPr>
-      <w:b/>
-      <w:bCs/>
-      <w:i/>
-      <w:iCs/>
-      <w:spacing w:val="0"/>
+    <w:rsid w:val="0016292E"/>
+    <w:rPr>
+      <w:b w:val="0"/>
+      <w:bCs w:val="0"/>
+      <w:smallCaps/>
+      <w:spacing w:val="5"/>
     </w:rPr>
   </w:style>
   <w:style w:type="paragraph" w:styleId="TOCHeading">
@@ -3102,7 +3150,7 @@
     <w:semiHidden/>
     <w:unhideWhenUsed/>
     <w:qFormat/>
-    <w:rsid w:val="001C4510"/>
+    <w:rsid w:val="0016292E"/>
     <w:pPr>
       <w:outlineLvl w:val="9"/>
     </w:pPr>
@@ -3116,7 +3164,7 @@
     <w:unhideWhenUsed/>
     <w:rsid w:val="00AF6C1B"/>
     <w:pPr>
-      <w:spacing w:before="0" w:after="0" w:line="240" w:lineRule="auto"/>
+      <w:spacing w:after="0" w:line="240" w:lineRule="auto"/>
     </w:pPr>
     <w:rPr>
       <w:sz w:val="20"/>
@@ -3154,7 +3202,7 @@
         <w:tab w:val="center" w:pos="4680"/>
         <w:tab w:val="right" w:pos="9360"/>
       </w:tabs>
-      <w:spacing w:before="0" w:after="0" w:line="240" w:lineRule="auto"/>
+      <w:spacing w:after="0" w:line="240" w:lineRule="auto"/>
     </w:pPr>
   </w:style>
   <w:style w:type="character" w:customStyle="1" w:styleId="HeaderChar">
@@ -3180,7 +3228,7 @@
         <w:tab w:val="center" w:pos="4680"/>
         <w:tab w:val="right" w:pos="9360"/>
       </w:tabs>
-      <w:spacing w:before="0" w:after="0" w:line="240" w:lineRule="auto"/>
+      <w:spacing w:after="0" w:line="240" w:lineRule="auto"/>
     </w:pPr>
   </w:style>
   <w:style w:type="character" w:customStyle="1" w:styleId="FooterChar">
@@ -3212,7 +3260,7 @@
     <w:unhideWhenUsed/>
     <w:rsid w:val="001D16DD"/>
     <w:rPr>
-      <w:color w:val="6B9F25" w:themeColor="hyperlink"/>
+      <w:color w:val="00B0F0" w:themeColor="hyperlink"/>
       <w:u w:val="single"/>
     </w:rPr>
   </w:style>
@@ -3225,7 +3273,7 @@
     <w:unhideWhenUsed/>
     <w:rsid w:val="00A44ABD"/>
     <w:pPr>
-      <w:spacing w:before="0" w:after="0" w:line="240" w:lineRule="auto"/>
+      <w:spacing w:after="0" w:line="240" w:lineRule="auto"/>
     </w:pPr>
     <w:rPr>
       <w:rFonts w:ascii="Segoe UI" w:hAnsi="Segoe UI" w:cs="Segoe UI"/>
@@ -3250,58 +3298,58 @@
 </file>
 
 <file path=word/theme/theme1.xml><?xml version="1.0" encoding="utf-8"?>
-<a:theme xmlns:a="http://schemas.openxmlformats.org/drawingml/2006/main" name="Organic">
+<a:theme xmlns:a="http://schemas.openxmlformats.org/drawingml/2006/main" name="Parcel">
   <a:themeElements>
-    <a:clrScheme name="Blue Green">
+    <a:clrScheme name="Parcel">
       <a:dk1>
-        <a:sysClr val="windowText" lastClr="000000"/>
+        <a:srgbClr val="000000"/>
       </a:dk1>
       <a:lt1>
-        <a:sysClr val="window" lastClr="FFFFFF"/>
+        <a:srgbClr val="FFFFFF"/>
       </a:lt1>
       <a:dk2>
-        <a:srgbClr val="373545"/>
+        <a:srgbClr val="4A5356"/>
       </a:dk2>
       <a:lt2>
-        <a:srgbClr val="CEDBE6"/>
+        <a:srgbClr val="E8E3CE"/>
       </a:lt2>
       <a:accent1>
-        <a:srgbClr val="3494BA"/>
+        <a:srgbClr val="F6A21D"/>
       </a:accent1>
       <a:accent2>
-        <a:srgbClr val="58B6C0"/>
+        <a:srgbClr val="9BAFB5"/>
       </a:accent2>
       <a:accent3>
-        <a:srgbClr val="75BDA7"/>
+        <a:srgbClr val="C96731"/>
       </a:accent3>
       <a:accent4>
-        <a:srgbClr val="7A8C8E"/>
+        <a:srgbClr val="9CA383"/>
       </a:accent4>
       <a:accent5>
-        <a:srgbClr val="84ACB6"/>
+        <a:srgbClr val="87795D"/>
       </a:accent5>
       <a:accent6>
-        <a:srgbClr val="2683C6"/>
+        <a:srgbClr val="A0988C"/>
       </a:accent6>
       <a:hlink>
-        <a:srgbClr val="6B9F25"/>
+        <a:srgbClr val="00B0F0"/>
       </a:hlink>
       <a:folHlink>
-        <a:srgbClr val="9F6715"/>
+        <a:srgbClr val="738F97"/>
       </a:folHlink>
     </a:clrScheme>
-    <a:fontScheme name="Organic">
+    <a:fontScheme name="Consolas-Verdana">
       <a:majorFont>
-        <a:latin typeface="Garamond" panose="02020404030301010803"/>
+        <a:latin typeface="Consolas" panose="020B0609020204030204"/>
         <a:ea typeface=""/>
         <a:cs typeface=""/>
-        <a:font script="Jpan" typeface="ＭＳ Ｐゴシック"/>
-        <a:font script="Hang" typeface="돋움"/>
-        <a:font script="Hans" typeface="方正舒体"/>
-        <a:font script="Hant" typeface="微軟正黑體"/>
-        <a:font script="Arab" typeface="Arial"/>
-        <a:font script="Hebr" typeface="Arial"/>
-        <a:font script="Thai" typeface="Cordia New"/>
+        <a:font script="Jpan" typeface="HG丸ｺﾞｼｯｸM-PRO"/>
+        <a:font script="Hang" typeface="HY중고딕"/>
+        <a:font script="Hans" typeface="华文楷体"/>
+        <a:font script="Hant" typeface="新細明體"/>
+        <a:font script="Arab" typeface="Tahoma"/>
+        <a:font script="Hebr" typeface="Levenim MT"/>
+        <a:font script="Thai" typeface="DilleniaUPC"/>
         <a:font script="Ethi" typeface="Nyala"/>
         <a:font script="Beng" typeface="Vrinda"/>
         <a:font script="Gujr" typeface="Shruti"/>
@@ -3322,25 +3370,25 @@
         <a:font script="Laoo" typeface="DokChampa"/>
         <a:font script="Sinh" typeface="Iskoola Pota"/>
         <a:font script="Mong" typeface="Mongolian Baiti"/>
-        <a:font script="Viet" typeface="Arial"/>
+        <a:font script="Viet" typeface="Tahoma"/>
         <a:font script="Uigh" typeface="Microsoft Uighur"/>
         <a:font script="Geor" typeface="Sylfaen"/>
       </a:majorFont>
       <a:minorFont>
-        <a:latin typeface="Garamond" panose="02020404030301010803"/>
+        <a:latin typeface="Verdana" panose="020B0604030504040204"/>
         <a:ea typeface=""/>
         <a:cs typeface=""/>
-        <a:font script="Jpan" typeface="ＭＳ Ｐ明朝"/>
-        <a:font script="Hang" typeface="바탕"/>
-        <a:font script="Hans" typeface="方正舒体"/>
-        <a:font script="Hant" typeface="新細明體"/>
-        <a:font script="Arab" typeface="Times New Roman"/>
-        <a:font script="Hebr" typeface="Times New Roman"/>
-        <a:font script="Thai" typeface="Angsana New"/>
+        <a:font script="Jpan" typeface="ＭＳ ゴシック"/>
+        <a:font script="Hang" typeface="굴림"/>
+        <a:font script="Hans" typeface="微软雅黑"/>
+        <a:font script="Hant" typeface="微軟正黑體"/>
+        <a:font script="Arab" typeface="Tahoma"/>
+        <a:font script="Hebr" typeface="Tahoma"/>
+        <a:font script="Thai" typeface="FreesiaUPC"/>
         <a:font script="Ethi" typeface="Nyala"/>
         <a:font script="Beng" typeface="Vrinda"/>
         <a:font script="Gujr" typeface="Shruti"/>
-        <a:font script="Khmr" typeface="MoolBoran"/>
+        <a:font script="Khmr" typeface="DaunPenh"/>
         <a:font script="Knda" typeface="Tunga"/>
         <a:font script="Guru" typeface="Raavi"/>
         <a:font script="Cans" typeface="Euphemia"/>
@@ -3357,12 +3405,12 @@
         <a:font script="Laoo" typeface="DokChampa"/>
         <a:font script="Sinh" typeface="Iskoola Pota"/>
         <a:font script="Mong" typeface="Mongolian Baiti"/>
-        <a:font script="Viet" typeface="Times New Roman"/>
+        <a:font script="Viet" typeface="Verdana"/>
         <a:font script="Uigh" typeface="Microsoft Uighur"/>
         <a:font script="Geor" typeface="Sylfaen"/>
       </a:minorFont>
     </a:fontScheme>
-    <a:fmtScheme name="Organic">
+    <a:fmtScheme name="Parcel">
       <a:fillStyleLst>
         <a:solidFill>
           <a:schemeClr val="phClr"/>
@@ -3371,50 +3419,62 @@
           <a:gsLst>
             <a:gs pos="0">
               <a:schemeClr val="phClr">
-                <a:tint val="60000"/>
-                <a:lumMod val="110000"/>
+                <a:tint val="80000"/>
+                <a:satMod val="107000"/>
+                <a:lumMod val="103000"/>
               </a:schemeClr>
             </a:gs>
             <a:gs pos="100000">
               <a:schemeClr val="phClr">
                 <a:tint val="82000"/>
+                <a:satMod val="109000"/>
+                <a:lumMod val="103000"/>
               </a:schemeClr>
             </a:gs>
           </a:gsLst>
           <a:lin ang="5400000" scaled="0"/>
         </a:gradFill>
-        <a:blipFill>
-          <a:blip xmlns:r="http://schemas.openxmlformats.org/officeDocument/2006/relationships" r:embed="rId1">
-            <a:duotone>
+        <a:gradFill rotWithShape="1">
+          <a:gsLst>
+            <a:gs pos="0">
               <a:schemeClr val="phClr">
-                <a:shade val="74000"/>
-                <a:satMod val="130000"/>
-                <a:lumMod val="90000"/>
+                <a:tint val="97000"/>
+                <a:satMod val="100000"/>
+                <a:lumMod val="102000"/>
               </a:schemeClr>
+            </a:gs>
+            <a:gs pos="50000">
               <a:schemeClr val="phClr">
-                <a:tint val="94000"/>
-                <a:satMod val="120000"/>
-                <a:lumMod val="104000"/>
+                <a:shade val="100000"/>
+                <a:satMod val="103000"/>
+                <a:lumMod val="100000"/>
               </a:schemeClr>
-            </a:duotone>
-          </a:blip>
-          <a:tile tx="0" ty="0" sx="100000" sy="100000" flip="none" algn="tl"/>
-        </a:blipFill>
+            </a:gs>
+            <a:gs pos="100000">
+              <a:schemeClr val="phClr">
+                <a:shade val="93000"/>
+                <a:satMod val="110000"/>
+                <a:lumMod val="99000"/>
+              </a:schemeClr>
+            </a:gs>
+          </a:gsLst>
+          <a:lin ang="5400000" scaled="0"/>
+        </a:gradFill>
       </a:fillStyleLst>
       <a:lnStyleLst>
-        <a:ln w="9525" cap="flat" cmpd="sng" algn="ctr">
+        <a:ln w="6350" cap="flat" cmpd="sng" algn="ctr">
           <a:solidFill>
             <a:schemeClr val="phClr"/>
           </a:solidFill>
           <a:prstDash val="solid"/>
         </a:ln>
-        <a:ln w="15875" cap="flat" cmpd="sng" algn="ctr">
+        <a:ln w="12700" cap="flat" cmpd="sng" algn="ctr">
           <a:solidFill>
             <a:schemeClr val="phClr"/>
           </a:solidFill>
           <a:prstDash val="solid"/>
         </a:ln>
-        <a:ln w="25400" cap="flat" cmpd="sng" algn="ctr">
+        <a:ln w="31750" cap="flat" cmpd="sng" algn="ctr">
           <a:solidFill>
             <a:schemeClr val="phClr"/>
           </a:solidFill>
@@ -3426,49 +3486,60 @@
           <a:effectLst/>
         </a:effectStyle>
         <a:effectStyle>
+          <a:effectLst/>
+        </a:effectStyle>
+        <a:effectStyle>
           <a:effectLst>
-            <a:innerShdw blurRad="25400" dist="12700" dir="13500000">
+            <a:outerShdw blurRad="55880" dist="15240" dir="5400000" algn="ctr" rotWithShape="0">
               <a:srgbClr val="000000">
                 <a:alpha val="45000"/>
               </a:srgbClr>
-            </a:innerShdw>
-          </a:effectLst>
-        </a:effectStyle>
-        <a:effectStyle>
-          <a:effectLst>
-            <a:outerShdw blurRad="38100" dist="25400" dir="5400000" rotWithShape="0">
-              <a:srgbClr val="000000">
-                <a:alpha val="60000"/>
-              </a:srgbClr>
             </a:outerShdw>
           </a:effectLst>
+          <a:scene3d>
+            <a:camera prst="orthographicFront">
+              <a:rot lat="0" lon="0" rev="0"/>
+            </a:camera>
+            <a:lightRig rig="brightRoom" dir="tl"/>
+          </a:scene3d>
+          <a:sp3d prstMaterial="dkEdge">
+            <a:bevelT w="0" h="0"/>
+          </a:sp3d>
         </a:effectStyle>
       </a:effectStyleLst>
       <a:bgFillStyleLst>
         <a:solidFill>
           <a:schemeClr val="phClr"/>
         </a:solidFill>
+        <a:solidFill>
+          <a:schemeClr val="phClr">
+            <a:tint val="95000"/>
+            <a:satMod val="170000"/>
+          </a:schemeClr>
+        </a:solidFill>
         <a:gradFill rotWithShape="1">
           <a:gsLst>
             <a:gs pos="0">
               <a:schemeClr val="phClr">
-                <a:tint val="90000"/>
-                <a:lumMod val="110000"/>
+                <a:tint val="97000"/>
+                <a:shade val="100000"/>
+                <a:satMod val="185000"/>
+                <a:lumMod val="120000"/>
               </a:schemeClr>
             </a:gs>
             <a:gs pos="100000">
               <a:schemeClr val="phClr">
-                <a:shade val="88000"/>
-                <a:lumMod val="98000"/>
+                <a:tint val="96000"/>
+                <a:shade val="95000"/>
+                <a:satMod val="215000"/>
+                <a:lumMod val="80000"/>
               </a:schemeClr>
             </a:gs>
           </a:gsLst>
-          <a:lin ang="5400000" scaled="0"/>
+          <a:path path="circle">
+            <a:fillToRect l="50000" t="55000" r="125000" b="100000"/>
+          </a:path>
         </a:gradFill>
-        <a:blipFill>
-          <a:blip xmlns:r="http://schemas.openxmlformats.org/officeDocument/2006/relationships" r:embed="rId2"/>
-          <a:stretch/>
-        </a:blipFill>
       </a:bgFillStyleLst>
     </a:fmtScheme>
   </a:themeElements>
@@ -3476,7 +3547,7 @@
   <a:extraClrSchemeLst/>
   <a:extLst>
     <a:ext uri="{05A4C25C-085E-4340-85A3-A5531E510DB2}">
-      <thm15:themeFamily xmlns:thm15="http://schemas.microsoft.com/office/thememl/2012/main" name="Organic" id="{28CDC826-8792-45C0-861B-85EB3ADEDA33}" vid="{7DAC20F1-423D-49E2-BD0B-50532748BAD0}"/>
+      <thm15:themeFamily xmlns:thm15="http://schemas.microsoft.com/office/thememl/2012/main" name="Parcel" id="{8BEC4385-4EB9-4D53-BFB5-0EA123736B6D}" vid="{4DB32801-28C0-48B0-8C1D-A9A58613615A}"/>
     </a:ext>
   </a:extLst>
 </a:theme>
@@ -3487,7 +3558,7 @@
 </file>
 
 <file path=customXml/itemProps1.xml><?xml version="1.0" encoding="utf-8"?>
-<ds:datastoreItem xmlns:ds="http://schemas.openxmlformats.org/officeDocument/2006/customXml" ds:itemID="{5DF82718-5207-45EC-9A73-EA0EC9938A3D}">
+<ds:datastoreItem xmlns:ds="http://schemas.openxmlformats.org/officeDocument/2006/customXml" ds:itemID="{5ABF8BA6-3160-4362-9A00-406737EF1A69}">
   <ds:schemaRefs>
     <ds:schemaRef ds:uri="http://schemas.openxmlformats.org/officeDocument/2006/bibliography"/>
   </ds:schemaRefs>

</xml_diff>